<commit_message>
sua loi 8 led
</commit_message>
<xml_diff>
--- a/Bài_Báo_Cáo.docx
+++ b/Bài_Báo_Cáo.docx
@@ -4180,10 +4180,18 @@
           <w:sz w:val="32"/>
           <w:szCs w:val="32"/>
         </w:rPr>
-        <w:t>Bài 8. Sáng đèn bằng nguồn điện pin 9V</w:t>
+        <w:t>Bài 8. Sáng đèn bằng n</w:t>
       </w:r>
       <w:bookmarkStart w:id="0" w:name="_GoBack"/>
       <w:bookmarkEnd w:id="0"/>
+      <w:r>
+        <w:rPr>
+          <w:color w:val="5B9BD5" w:themeColor="accent1"/>
+          <w:sz w:val="32"/>
+          <w:szCs w:val="32"/>
+        </w:rPr>
+        <w:t>guồn điện pin 9V</w:t>
+      </w:r>
     </w:p>
     <w:p>
       <w:pPr>
@@ -4223,6 +4231,7 @@
       </w:pPr>
       <w:r>
         <w:rPr>
+          <w:noProof/>
           <w:color w:val="000000" w:themeColor="text1"/>
         </w:rPr>
         <w:drawing>
@@ -4303,39 +4312,31 @@
       </w:pPr>
       <w:r>
         <w:rPr>
+          <w:noProof/>
           <w:color w:val="000000" w:themeColor="text1"/>
           <w:sz w:val="32"/>
           <w:szCs w:val="32"/>
         </w:rPr>
-        <w:t xml:space="preserve"> </w:t>
-      </w:r>
-      <w:r>
-        <w:rPr>
-          <w:color w:val="000000" w:themeColor="text1"/>
-        </w:rPr>
-        <w:t xml:space="preserve">Code </w:t>
-      </w:r>
-    </w:p>
-    <w:p>
-      <w:pPr>
-        <w:pStyle w:val="ListParagraph"/>
-        <w:ind w:left="786"/>
-        <w:rPr>
-          <w:color w:val="000000" w:themeColor="text1"/>
-          <w:sz w:val="32"/>
-          <w:szCs w:val="32"/>
-        </w:rPr>
-      </w:pPr>
-      <w:r>
-        <w:rPr>
-          <w:color w:val="000000" w:themeColor="text1"/>
-          <w:sz w:val="32"/>
-          <w:szCs w:val="32"/>
-        </w:rPr>
         <w:drawing>
-          <wp:inline distT="0" distB="0" distL="0" distR="0" wp14:anchorId="273C360E" wp14:editId="4BF28503">
-            <wp:extent cx="4258269" cy="2534004"/>
-            <wp:effectExtent l="0" t="0" r="0" b="0"/>
+          <wp:anchor distT="0" distB="0" distL="114300" distR="114300" simplePos="0" relativeHeight="251674624" behindDoc="1" locked="0" layoutInCell="1" allowOverlap="1" wp14:anchorId="3CD0CDF4" wp14:editId="3179DD7D">
+            <wp:simplePos x="0" y="0"/>
+            <wp:positionH relativeFrom="column">
+              <wp:posOffset>443865</wp:posOffset>
+            </wp:positionH>
+            <wp:positionV relativeFrom="paragraph">
+              <wp:posOffset>4166235</wp:posOffset>
+            </wp:positionV>
+            <wp:extent cx="4257675" cy="2533650"/>
+            <wp:effectExtent l="0" t="0" r="9525" b="0"/>
+            <wp:wrapTight wrapText="bothSides">
+              <wp:wrapPolygon edited="0">
+                <wp:start x="0" y="0"/>
+                <wp:lineTo x="0" y="21438"/>
+                <wp:lineTo x="21552" y="21438"/>
+                <wp:lineTo x="21552" y="0"/>
+                <wp:lineTo x="0" y="0"/>
+              </wp:wrapPolygon>
+            </wp:wrapTight>
             <wp:docPr id="17" name="Picture 17"/>
             <wp:cNvGraphicFramePr>
               <a:graphicFrameLocks xmlns:a="http://schemas.openxmlformats.org/drawingml/2006/main" noChangeAspect="1"/>
@@ -4348,7 +4349,13 @@
                     <pic:cNvPicPr/>
                   </pic:nvPicPr>
                   <pic:blipFill>
-                    <a:blip r:embed="rId36"/>
+                    <a:blip r:embed="rId36">
+                      <a:extLst>
+                        <a:ext uri="{28A0092B-C50C-407E-A947-70E740481C1C}">
+                          <a14:useLocalDpi xmlns:a14="http://schemas.microsoft.com/office/drawing/2010/main" val="0"/>
+                        </a:ext>
+                      </a:extLst>
+                    </a:blip>
                     <a:stretch>
                       <a:fillRect/>
                     </a:stretch>
@@ -4356,7 +4363,7 @@
                   <pic:spPr>
                     <a:xfrm>
                       <a:off x="0" y="0"/>
-                      <a:ext cx="4258269" cy="2534004"/>
+                      <a:ext cx="4257675" cy="2533650"/>
                     </a:xfrm>
                     <a:prstGeom prst="rect">
                       <a:avLst/>
@@ -4365,7 +4372,264 @@
                 </pic:pic>
               </a:graphicData>
             </a:graphic>
-          </wp:inline>
+          </wp:anchor>
+        </w:drawing>
+      </w:r>
+      <w:r>
+        <w:rPr>
+          <w:color w:val="000000" w:themeColor="text1"/>
+          <w:sz w:val="32"/>
+          <w:szCs w:val="32"/>
+        </w:rPr>
+        <w:t xml:space="preserve"> </w:t>
+      </w:r>
+      <w:r>
+        <w:rPr>
+          <w:color w:val="000000" w:themeColor="text1"/>
+        </w:rPr>
+        <w:t>Code</w:t>
+      </w:r>
+      <w:r>
+        <w:rPr>
+          <w:color w:val="000000" w:themeColor="text1"/>
+        </w:rPr>
+        <w:br/>
+      </w:r>
+      <w:r>
+        <w:rPr>
+          <w:color w:val="000000" w:themeColor="text1"/>
+        </w:rPr>
+        <w:br/>
+      </w:r>
+    </w:p>
+    <w:p>
+      <w:pPr>
+        <w:pStyle w:val="ListParagraph"/>
+        <w:ind w:left="786"/>
+        <w:rPr>
+          <w:color w:val="000000" w:themeColor="text1"/>
+          <w:sz w:val="32"/>
+          <w:szCs w:val="32"/>
+        </w:rPr>
+      </w:pPr>
+    </w:p>
+    <w:p>
+      <w:pPr>
+        <w:pStyle w:val="ListParagraph"/>
+        <w:ind w:left="786"/>
+        <w:rPr>
+          <w:color w:val="000000" w:themeColor="text1"/>
+          <w:sz w:val="32"/>
+          <w:szCs w:val="32"/>
+        </w:rPr>
+      </w:pPr>
+    </w:p>
+    <w:p>
+      <w:pPr>
+        <w:pStyle w:val="ListParagraph"/>
+        <w:ind w:left="786"/>
+        <w:rPr>
+          <w:color w:val="000000" w:themeColor="text1"/>
+          <w:sz w:val="32"/>
+          <w:szCs w:val="32"/>
+        </w:rPr>
+      </w:pPr>
+      <w:r>
+        <w:rPr>
+          <w:color w:val="000000" w:themeColor="text1"/>
+          <w:sz w:val="32"/>
+          <w:szCs w:val="32"/>
+        </w:rPr>
+        <w:br/>
+      </w:r>
+      <w:r>
+        <w:rPr>
+          <w:color w:val="000000" w:themeColor="text1"/>
+          <w:sz w:val="32"/>
+          <w:szCs w:val="32"/>
+        </w:rPr>
+        <w:br/>
+      </w:r>
+    </w:p>
+    <w:p/>
+    <w:p/>
+    <w:p/>
+    <w:p/>
+    <w:p>
+      <w:pPr>
+        <w:rPr>
+          <w:color w:val="5B9BD5" w:themeColor="accent1"/>
+          <w:sz w:val="32"/>
+          <w:szCs w:val="32"/>
+        </w:rPr>
+      </w:pPr>
+      <w:r>
+        <w:rPr>
+          <w:color w:val="5B9BD5" w:themeColor="accent1"/>
+          <w:sz w:val="32"/>
+          <w:szCs w:val="32"/>
+        </w:rPr>
+        <w:t>Bài 9. Điều khiển 8 Led</w:t>
+      </w:r>
+    </w:p>
+    <w:p>
+      <w:pPr>
+        <w:pStyle w:val="ListParagraph"/>
+        <w:numPr>
+          <w:ilvl w:val="0"/>
+          <w:numId w:val="1"/>
+        </w:numPr>
+      </w:pPr>
+      <w:r>
+        <w:t xml:space="preserve">Mô tả: Sau khi nguồn điện và chương trình được nạp vào Ariduino thì nó sẽ đi ra theo các cổng từ 2 tới 9 của mạch Arduino và đi tới điện trở có hiệu năng là 220v và tới bóng đèn sẽ sáng như chương trình ta cài đặt. </w:t>
+      </w:r>
+    </w:p>
+    <w:p>
+      <w:pPr>
+        <w:pStyle w:val="ListParagraph"/>
+        <w:numPr>
+          <w:ilvl w:val="0"/>
+          <w:numId w:val="1"/>
+        </w:numPr>
+      </w:pPr>
+      <w:r>
+        <w:t xml:space="preserve">Sơ đồ </w:t>
+      </w:r>
+    </w:p>
+    <w:p>
+      <w:pPr>
+        <w:pStyle w:val="ListParagraph"/>
+        <w:numPr>
+          <w:ilvl w:val="0"/>
+          <w:numId w:val="1"/>
+        </w:numPr>
+      </w:pPr>
+      <w:r>
+        <w:lastRenderedPageBreak/>
+        <w:drawing>
+          <wp:anchor distT="0" distB="0" distL="114300" distR="114300" simplePos="0" relativeHeight="251675648" behindDoc="1" locked="0" layoutInCell="1" allowOverlap="1" wp14:anchorId="017CB577" wp14:editId="284A3E65">
+            <wp:simplePos x="0" y="0"/>
+            <wp:positionH relativeFrom="column">
+              <wp:posOffset>5715</wp:posOffset>
+            </wp:positionH>
+            <wp:positionV relativeFrom="paragraph">
+              <wp:posOffset>0</wp:posOffset>
+            </wp:positionV>
+            <wp:extent cx="5580380" cy="3569335"/>
+            <wp:effectExtent l="0" t="0" r="1270" b="0"/>
+            <wp:wrapTight wrapText="bothSides">
+              <wp:wrapPolygon edited="0">
+                <wp:start x="0" y="0"/>
+                <wp:lineTo x="0" y="21442"/>
+                <wp:lineTo x="21531" y="21442"/>
+                <wp:lineTo x="21531" y="0"/>
+                <wp:lineTo x="0" y="0"/>
+              </wp:wrapPolygon>
+            </wp:wrapTight>
+            <wp:docPr id="18" name="Picture 18"/>
+            <wp:cNvGraphicFramePr>
+              <a:graphicFrameLocks xmlns:a="http://schemas.openxmlformats.org/drawingml/2006/main" noChangeAspect="1"/>
+            </wp:cNvGraphicFramePr>
+            <a:graphic xmlns:a="http://schemas.openxmlformats.org/drawingml/2006/main">
+              <a:graphicData uri="http://schemas.openxmlformats.org/drawingml/2006/picture">
+                <pic:pic xmlns:pic="http://schemas.openxmlformats.org/drawingml/2006/picture">
+                  <pic:nvPicPr>
+                    <pic:cNvPr id="1" name=""/>
+                    <pic:cNvPicPr/>
+                  </pic:nvPicPr>
+                  <pic:blipFill>
+                    <a:blip r:embed="rId37">
+                      <a:extLst>
+                        <a:ext uri="{28A0092B-C50C-407E-A947-70E740481C1C}">
+                          <a14:useLocalDpi xmlns:a14="http://schemas.microsoft.com/office/drawing/2010/main" val="0"/>
+                        </a:ext>
+                      </a:extLst>
+                    </a:blip>
+                    <a:stretch>
+                      <a:fillRect/>
+                    </a:stretch>
+                  </pic:blipFill>
+                  <pic:spPr>
+                    <a:xfrm>
+                      <a:off x="0" y="0"/>
+                      <a:ext cx="5580380" cy="3569335"/>
+                    </a:xfrm>
+                    <a:prstGeom prst="rect">
+                      <a:avLst/>
+                    </a:prstGeom>
+                  </pic:spPr>
+                </pic:pic>
+              </a:graphicData>
+            </a:graphic>
+          </wp:anchor>
+        </w:drawing>
+      </w:r>
+      <w:r>
+        <w:t xml:space="preserve">Code </w:t>
+      </w:r>
+    </w:p>
+    <w:p>
+      <w:pPr>
+        <w:pStyle w:val="ListParagraph"/>
+        <w:ind w:left="786"/>
+      </w:pPr>
+      <w:r>
+        <w:drawing>
+          <wp:anchor distT="0" distB="0" distL="114300" distR="114300" simplePos="0" relativeHeight="251676672" behindDoc="1" locked="0" layoutInCell="1" allowOverlap="1" wp14:anchorId="751B01A0" wp14:editId="281A5408">
+            <wp:simplePos x="0" y="0"/>
+            <wp:positionH relativeFrom="column">
+              <wp:posOffset>1034415</wp:posOffset>
+            </wp:positionH>
+            <wp:positionV relativeFrom="paragraph">
+              <wp:posOffset>130175</wp:posOffset>
+            </wp:positionV>
+            <wp:extent cx="3686689" cy="3153215"/>
+            <wp:effectExtent l="0" t="0" r="9525" b="9525"/>
+            <wp:wrapTight wrapText="bothSides">
+              <wp:wrapPolygon edited="0">
+                <wp:start x="0" y="0"/>
+                <wp:lineTo x="0" y="21535"/>
+                <wp:lineTo x="21544" y="21535"/>
+                <wp:lineTo x="21544" y="0"/>
+                <wp:lineTo x="0" y="0"/>
+              </wp:wrapPolygon>
+            </wp:wrapTight>
+            <wp:docPr id="36" name="Picture 36"/>
+            <wp:cNvGraphicFramePr>
+              <a:graphicFrameLocks xmlns:a="http://schemas.openxmlformats.org/drawingml/2006/main" noChangeAspect="1"/>
+            </wp:cNvGraphicFramePr>
+            <a:graphic xmlns:a="http://schemas.openxmlformats.org/drawingml/2006/main">
+              <a:graphicData uri="http://schemas.openxmlformats.org/drawingml/2006/picture">
+                <pic:pic xmlns:pic="http://schemas.openxmlformats.org/drawingml/2006/picture">
+                  <pic:nvPicPr>
+                    <pic:cNvPr id="1" name=""/>
+                    <pic:cNvPicPr/>
+                  </pic:nvPicPr>
+                  <pic:blipFill>
+                    <a:blip r:embed="rId38">
+                      <a:extLst>
+                        <a:ext uri="{28A0092B-C50C-407E-A947-70E740481C1C}">
+                          <a14:useLocalDpi xmlns:a14="http://schemas.microsoft.com/office/drawing/2010/main" val="0"/>
+                        </a:ext>
+                      </a:extLst>
+                    </a:blip>
+                    <a:stretch>
+                      <a:fillRect/>
+                    </a:stretch>
+                  </pic:blipFill>
+                  <pic:spPr>
+                    <a:xfrm>
+                      <a:off x="0" y="0"/>
+                      <a:ext cx="3686689" cy="3153215"/>
+                    </a:xfrm>
+                    <a:prstGeom prst="rect">
+                      <a:avLst/>
+                    </a:prstGeom>
+                  </pic:spPr>
+                </pic:pic>
+              </a:graphicData>
+            </a:graphic>
+          </wp:anchor>
         </w:drawing>
       </w:r>
     </w:p>
@@ -5437,7 +5701,7 @@
 </file>
 
 <file path=customXml/itemProps1.xml><?xml version="1.0" encoding="utf-8"?>
-<ds:datastoreItem xmlns:ds="http://schemas.openxmlformats.org/officeDocument/2006/customXml" ds:itemID="{20206047-D2E1-420F-A3C5-E89BA2FACC75}">
+<ds:datastoreItem xmlns:ds="http://schemas.openxmlformats.org/officeDocument/2006/customXml" ds:itemID="{9037C8BF-0C59-4C64-A9BF-7E8EA246A36B}">
   <ds:schemaRefs>
     <ds:schemaRef ds:uri="http://schemas.openxmlformats.org/officeDocument/2006/bibliography"/>
   </ds:schemaRefs>

</xml_diff>